<commit_message>
Adding all of Friday's work
</commit_message>
<xml_diff>
--- a/jQuery/jQuery.docx
+++ b/jQuery/jQuery.docx
@@ -125,8 +125,6 @@
       <w:r>
         <w:t>});</w:t>
       </w:r>
-      <w:bookmarkStart w:id="0" w:name="_GoBack"/>
-      <w:bookmarkEnd w:id="0"/>
     </w:p>
     <w:p>
       <w:r>
@@ -1294,17 +1292,9 @@
         </w:rPr>
         <w:t>()</w:t>
       </w:r>
-    </w:p>
-    <w:p>
-      <w:pPr>
-        <w:rPr>
-          <w:b/>
-          <w:u w:val="single"/>
-        </w:rPr>
-      </w:pPr>
-    </w:p>
-    <w:p/>
-    <w:p/>
+      <w:bookmarkStart w:id="0" w:name="_GoBack"/>
+      <w:bookmarkEnd w:id="0"/>
+    </w:p>
     <w:sectPr>
       <w:pgSz w:w="12240" w:h="15840"/>
       <w:pgMar w:top="1440" w:right="1440" w:bottom="1440" w:left="1440" w:header="720" w:footer="720" w:gutter="0"/>

</xml_diff>